<commit_message>
Updated Docker Image Path
</commit_message>
<xml_diff>
--- a/Docker Workflow.docx
+++ b/Docker Workflow.docx
@@ -85,11 +85,6 @@
     <w:p>
       <w:pPr>
         <w:shd w:val="clear" w:color="auto" w:fill="FFFFFF" w:themeFill="background1"/>
-        <w:rPr>
-          <w:rStyle w:val="Hyperlink"/>
-          <w:sz w:val="24"/>
-          <w:szCs w:val="24"/>
-        </w:rPr>
       </w:pPr>
       <w:r>
         <w:rPr>
@@ -102,10 +97,8 @@
         <w:r>
           <w:rPr>
             <w:rStyle w:val="Hyperlink"/>
-            <w:sz w:val="24"/>
-            <w:szCs w:val="24"/>
           </w:rPr>
-          <w:t>https://hub.docker.com/</w:t>
+          <w:t>https://hub.docker.com/r/sweta/luigiscript/</w:t>
         </w:r>
       </w:hyperlink>
     </w:p>
@@ -117,6 +110,8 @@
           <w:szCs w:val="24"/>
         </w:rPr>
       </w:pPr>
+      <w:bookmarkStart w:id="0" w:name="_GoBack"/>
+      <w:bookmarkEnd w:id="0"/>
       <w:r>
         <w:t>Note: Docker was run on AWS</w:t>
       </w:r>
@@ -1749,18 +1744,8 @@
           <w:szCs w:val="24"/>
           <w:highlight w:val="green"/>
         </w:rPr>
-        <w:t>docker run -p 8888 -d sweta/</w:t>
-      </w:r>
-      <w:proofErr w:type="gramStart"/>
-      <w:r>
-        <w:rPr>
-          <w:sz w:val="24"/>
-          <w:szCs w:val="24"/>
-          <w:highlight w:val="green"/>
-        </w:rPr>
-        <w:t>luigiscript:latest</w:t>
-      </w:r>
-      <w:proofErr w:type="gramEnd"/>
+        <w:t>docker run -p 8888 -d sweta/luigiscript:latest</w:t>
+      </w:r>
     </w:p>
     <w:p>
       <w:pPr>
@@ -2030,23 +2015,7 @@
           <w:sz w:val="24"/>
           <w:szCs w:val="24"/>
         </w:rPr>
-        <w:t xml:space="preserve">Once a container is created, </w:t>
-      </w:r>
-      <w:proofErr w:type="gramStart"/>
-      <w:r>
-        <w:rPr>
-          <w:sz w:val="24"/>
-          <w:szCs w:val="24"/>
-        </w:rPr>
-        <w:t>Let’s</w:t>
-      </w:r>
-      <w:proofErr w:type="gramEnd"/>
-      <w:r>
-        <w:rPr>
-          <w:sz w:val="24"/>
-          <w:szCs w:val="24"/>
-        </w:rPr>
-        <w:t xml:space="preserve"> get into the container and run the Luigi</w:t>
+        <w:t>Once a container is created, Let’s get into the container and run the Luigi</w:t>
       </w:r>
     </w:p>
     <w:p>
@@ -3376,7 +3345,6 @@
           <w:szCs w:val="24"/>
         </w:rPr>
       </w:pPr>
-      <w:bookmarkStart w:id="0" w:name="_GoBack"/>
       <w:r>
         <w:rPr>
           <w:noProof/>
@@ -3458,7 +3426,6 @@
           </mc:Fallback>
         </mc:AlternateContent>
       </w:r>
-      <w:bookmarkEnd w:id="0"/>
       <w:r>
         <w:rPr>
           <w:noProof/>

</xml_diff>